<commit_message>
:card_file_box: archive everything before midterm
</commit_message>
<xml_diff>
--- a/lab5/lab5.2.6434480323.docx
+++ b/lab5/lab5.2.6434480323.docx
@@ -1413,6 +1413,7 @@
     <w:p>
       <w:pPr>
         <w:ind w:firstLine="720"/>
+        <w:jc w:val="thaiDistribute"/>
         <w:rPr>
           <w:rFonts w:ascii="TH SarabunPSK" w:hAnsi="TH SarabunPSK" w:cs="TH SarabunPSK"/>
           <w:szCs w:val="24"/>
@@ -1778,6 +1779,7 @@
     <w:p>
       <w:pPr>
         <w:ind w:firstLine="720"/>
+        <w:jc w:val="thaiDistribute"/>
         <w:rPr>
           <w:rFonts w:ascii="TH SarabunPSK" w:hAnsi="TH SarabunPSK" w:cs="TH SarabunPSK"/>
           <w:szCs w:val="24"/>
@@ -3144,6 +3146,7 @@
     </w:p>
     <w:p>
       <w:pPr>
+        <w:jc w:val="thaiDistribute"/>
         <w:rPr>
           <w:rFonts w:ascii="TH SarabunPSK" w:hAnsi="TH SarabunPSK" w:cs="TH SarabunPSK"/>
           <w:b/>
@@ -3166,6 +3169,7 @@
     </w:p>
     <w:p>
       <w:pPr>
+        <w:jc w:val="thaiDistribute"/>
         <w:rPr>
           <w:rFonts w:ascii="TH SarabunPSK" w:hAnsi="TH SarabunPSK" w:cs="TH SarabunPSK" w:hint="cs"/>
           <w:szCs w:val="24"/>
@@ -3467,7 +3471,25 @@
           <w:cs/>
           <w:lang w:val="en-US"/>
         </w:rPr>
-        <w:t>ที่ได้จึงมีลักษณะที่มีการอ้อมไปทางขวา</w:t>
+        <w:t>ที่ได้จ</w:t>
+      </w:r>
+      <w:r>
+        <w:rPr>
+          <w:rFonts w:ascii="TH SarabunPSK" w:hAnsi="TH SarabunPSK" w:cs="TH SarabunPSK" w:hint="cs"/>
+          <w:szCs w:val="24"/>
+          <w:cs/>
+          <w:lang w:val="en-US"/>
+        </w:rPr>
+        <w:t>ะ</w:t>
+      </w:r>
+      <w:r>
+        <w:rPr>
+          <w:rFonts w:ascii="TH SarabunPSK" w:hAnsi="TH SarabunPSK" w:cs="TH SarabunPSK" w:hint="cs"/>
+          <w:szCs w:val="24"/>
+          <w:cs/>
+          <w:lang w:val="en-US"/>
+        </w:rPr>
+        <w:t>มีลักษณะที่มีการอ้อมไปทางขวา</w:t>
       </w:r>
       <w:r>
         <w:rPr>

</xml_diff>